<commit_message>
implemented training robust infill; removed writing/
</commit_message>
<xml_diff>
--- a/writing/intro.docx
+++ b/writing/intro.docx
@@ -12,20 +12,32 @@
         <w:rPr>
           <w:lang w:val="en-US"/>
         </w:rPr>
-        <w:t xml:space="preserve">### Background in Watermarking </w:t>
-      </w:r>
-    </w:p>
-    <w:p>
-      <w:pPr>
-        <w:rPr>
-          <w:lang w:val="en-US"/>
-        </w:rPr>
-      </w:pPr>
-      <w:r>
-        <w:rPr>
-          <w:lang w:val="en-US"/>
-        </w:rPr>
-        <w:t xml:space="preserve"># Explanation of watermarking in other types of media </w:t>
+        <w:t>%%%</w:t>
+      </w:r>
+      <w:r>
+        <w:rPr>
+          <w:lang w:val="en-US"/>
+        </w:rPr>
+        <w:t xml:space="preserve"> Background in Watermarking </w:t>
+      </w:r>
+    </w:p>
+    <w:p>
+      <w:pPr>
+        <w:rPr>
+          <w:lang w:val="en-US"/>
+        </w:rPr>
+      </w:pPr>
+      <w:r>
+        <w:rPr>
+          <w:lang w:val="en-US"/>
+        </w:rPr>
+        <w:t>%</w:t>
+      </w:r>
+      <w:r>
+        <w:rPr>
+          <w:lang w:val="en-US"/>
+        </w:rPr>
+        <w:t xml:space="preserve"> Explanation of watermarking in other types of media </w:t>
       </w:r>
     </w:p>
     <w:p>
@@ -82,46 +94,82 @@
         <w:rPr>
           <w:lang w:val="en-US"/>
         </w:rPr>
-        <w:t>Watermarking in image and video contents has been extensively explored pre-deep learning (ref) and with the advent of deep neural networks, a new field of deep watermarking has also emerged</w:t>
-      </w:r>
-      <w:r>
-        <w:rPr>
-          <w:lang w:val="en-US"/>
-        </w:rPr>
-        <w:t xml:space="preserve"> (ref.). </w:t>
-      </w:r>
-    </w:p>
-    <w:p>
-      <w:pPr>
-        <w:rPr>
-          <w:lang w:val="en-US"/>
-        </w:rPr>
-      </w:pPr>
-    </w:p>
-    <w:p>
-      <w:pPr>
-        <w:rPr>
-          <w:lang w:val="en-US"/>
-        </w:rPr>
-      </w:pPr>
-      <w:r>
-        <w:rPr>
-          <w:lang w:val="en-US"/>
-        </w:rPr>
-        <w:t># Transition to watermarking in NLP.</w:t>
-      </w:r>
-    </w:p>
-    <w:p>
-      <w:pPr>
-        <w:rPr>
-          <w:lang w:val="en-US"/>
-        </w:rPr>
-      </w:pPr>
-      <w:r>
-        <w:rPr>
-          <w:lang w:val="en-US"/>
-        </w:rPr>
-        <w:t xml:space="preserve">On the other hand, research in natural language watermarking is still at its infancy </w:t>
+        <w:t>Watermarking in image and video contents has been extensively explored pre-deep learning (ref)</w:t>
+      </w:r>
+      <w:r>
+        <w:rPr>
+          <w:lang w:val="en-US"/>
+        </w:rPr>
+        <w:t>. W</w:t>
+      </w:r>
+      <w:r>
+        <w:rPr>
+          <w:lang w:val="en-US"/>
+        </w:rPr>
+        <w:t>ith the advent of deep neural networks, deep watermarking has also emerged</w:t>
+      </w:r>
+      <w:r>
+        <w:rPr>
+          <w:lang w:val="en-US"/>
+        </w:rPr>
+        <w:t xml:space="preserve"> (ref.)</w:t>
+      </w:r>
+      <w:r>
+        <w:rPr>
+          <w:lang w:val="en-US"/>
+        </w:rPr>
+        <w:t xml:space="preserve">. </w:t>
+      </w:r>
+    </w:p>
+    <w:p>
+      <w:pPr>
+        <w:rPr>
+          <w:lang w:val="en-US"/>
+        </w:rPr>
+      </w:pPr>
+    </w:p>
+    <w:p>
+      <w:pPr>
+        <w:rPr>
+          <w:lang w:val="en-US"/>
+        </w:rPr>
+      </w:pPr>
+      <w:r>
+        <w:rPr>
+          <w:lang w:val="en-US"/>
+        </w:rPr>
+        <w:t>%</w:t>
+      </w:r>
+      <w:r>
+        <w:rPr>
+          <w:lang w:val="en-US"/>
+        </w:rPr>
+        <w:t xml:space="preserve"> Transition to watermarking in NLP.</w:t>
+      </w:r>
+    </w:p>
+    <w:p>
+      <w:pPr>
+        <w:rPr>
+          <w:lang w:val="en-US"/>
+        </w:rPr>
+      </w:pPr>
+      <w:r>
+        <w:rPr>
+          <w:lang w:val="en-US"/>
+        </w:rPr>
+        <w:t xml:space="preserve">On the other hand, research in natural language watermarking is still </w:t>
+      </w:r>
+      <w:r>
+        <w:rPr>
+          <w:lang w:val="en-US"/>
+        </w:rPr>
+        <w:t>in</w:t>
+      </w:r>
+      <w:r>
+        <w:rPr>
+          <w:lang w:val="en-US"/>
+        </w:rPr>
+        <w:t xml:space="preserve"> its infancy </w:t>
       </w:r>
       <w:r>
         <w:rPr>
@@ -163,19 +211,31 @@
         <w:rPr>
           <w:lang w:val="en-US"/>
         </w:rPr>
-        <w:t xml:space="preserve"> capacity of individual unit</w:t>
-      </w:r>
-      <w:r>
-        <w:rPr>
-          <w:lang w:val="en-US"/>
-        </w:rPr>
-        <w:t xml:space="preserve"> of text, which </w:t>
-      </w:r>
-      <w:r>
-        <w:rPr>
-          <w:lang w:val="en-US"/>
-        </w:rPr>
-        <w:t xml:space="preserve">are </w:t>
+        <w:t xml:space="preserve"> capacity of</w:t>
+      </w:r>
+      <w:r>
+        <w:rPr>
+          <w:lang w:val="en-US"/>
+        </w:rPr>
+        <w:t xml:space="preserve"> an</w:t>
+      </w:r>
+      <w:r>
+        <w:rPr>
+          <w:lang w:val="en-US"/>
+        </w:rPr>
+        <w:t xml:space="preserve"> individual unit</w:t>
+      </w:r>
+      <w:r>
+        <w:rPr>
+          <w:lang w:val="en-US"/>
+        </w:rPr>
+        <w:t xml:space="preserve"> of text</w:t>
+      </w:r>
+      <w:r>
+        <w:rPr>
+          <w:lang w:val="en-US"/>
+        </w:rPr>
+        <w:t xml:space="preserve">: </w:t>
       </w:r>
       <w:r>
         <w:rPr>
@@ -213,7 +273,13 @@
         <w:rPr>
           <w:lang w:val="en-US"/>
         </w:rPr>
-        <w:t xml:space="preserve"># Application of </w:t>
+        <w:t>%</w:t>
+      </w:r>
+      <w:r>
+        <w:rPr>
+          <w:lang w:val="en-US"/>
+        </w:rPr>
+        <w:t xml:space="preserve"> Application of </w:t>
       </w:r>
       <w:proofErr w:type="spellStart"/>
       <w:r>
@@ -396,7 +462,13 @@
         <w:rPr>
           <w:lang w:val="en-US"/>
         </w:rPr>
-        <w:t xml:space="preserve"># </w:t>
+        <w:t>%</w:t>
+      </w:r>
+      <w:r>
+        <w:rPr>
+          <w:lang w:val="en-US"/>
+        </w:rPr>
+        <w:t xml:space="preserve"> </w:t>
       </w:r>
       <w:r>
         <w:rPr>
@@ -436,7 +508,13 @@
         <w:rPr>
           <w:lang w:val="en-US"/>
         </w:rPr>
-        <w:t xml:space="preserve">### </w:t>
+        <w:t>%%%</w:t>
+      </w:r>
+      <w:r>
+        <w:rPr>
+          <w:lang w:val="en-US"/>
+        </w:rPr>
+        <w:t xml:space="preserve"> </w:t>
       </w:r>
       <w:r>
         <w:rPr>
@@ -455,7 +533,13 @@
         <w:rPr>
           <w:lang w:val="en-US"/>
         </w:rPr>
-        <w:t xml:space="preserve"># Previous works focusing </w:t>
+        <w:t>%</w:t>
+      </w:r>
+      <w:r>
+        <w:rPr>
+          <w:lang w:val="en-US"/>
+        </w:rPr>
+        <w:t xml:space="preserve"> Previous works focusing </w:t>
       </w:r>
       <w:proofErr w:type="gramStart"/>
       <w:r>
@@ -488,121 +572,209 @@
         <w:rPr>
           <w:lang w:val="en-US"/>
         </w:rPr>
-        <w:t xml:space="preserve">, which lends themselves defenseless to manual </w:t>
+        <w:t>, which lends themselves defenseless to manual</w:t>
+      </w:r>
+      <w:r>
+        <w:rPr>
+          <w:lang w:val="en-US"/>
+        </w:rPr>
+        <w:t xml:space="preserve"> transcription</w:t>
+      </w:r>
+      <w:r>
+        <w:rPr>
+          <w:lang w:val="en-US"/>
+        </w:rPr>
+        <w:t xml:space="preserve"> of contents.</w:t>
+      </w:r>
+    </w:p>
+    <w:p>
+      <w:pPr>
+        <w:rPr>
+          <w:lang w:val="en-US"/>
+        </w:rPr>
+      </w:pPr>
+      <w:r>
+        <w:rPr>
+          <w:lang w:val="en-US"/>
+        </w:rPr>
+        <w:t>%</w:t>
+      </w:r>
+      <w:r>
+        <w:rPr>
+          <w:lang w:val="en-US"/>
+        </w:rPr>
+        <w:t xml:space="preserve"> Recent use of deep learning techniques. Detailed explanation of the two works (training based, algorithmic approach).</w:t>
+      </w:r>
+    </w:p>
+    <w:p>
+      <w:pPr>
+        <w:rPr>
+          <w:lang w:val="en-US"/>
+        </w:rPr>
+      </w:pPr>
+      <w:r>
+        <w:rPr>
+          <w:lang w:val="en-US"/>
+        </w:rPr>
+        <w:t xml:space="preserve">Recently, AWT proposed </w:t>
+      </w:r>
+      <w:r>
+        <w:rPr>
+          <w:lang w:val="en-US"/>
+        </w:rPr>
+        <w:t>using</w:t>
+      </w:r>
+      <w:r>
+        <w:rPr>
+          <w:lang w:val="en-US"/>
+        </w:rPr>
+        <w:t xml:space="preserve"> the</w:t>
+      </w:r>
+      <w:r>
+        <w:rPr>
+          <w:lang w:val="en-US"/>
+        </w:rPr>
+        <w:t xml:space="preserve"> transformer model</w:t>
+      </w:r>
+      <w:r>
+        <w:rPr>
+          <w:lang w:val="en-US"/>
+        </w:rPr>
+        <w:t xml:space="preserve"> to embed and extract messages into texts</w:t>
+      </w:r>
+      <w:r>
+        <w:rPr>
+          <w:lang w:val="en-US"/>
+        </w:rPr>
+        <w:t xml:space="preserve">. This </w:t>
+      </w:r>
+      <w:r>
+        <w:rPr>
+          <w:lang w:val="en-US"/>
+        </w:rPr>
+        <w:t>form of</w:t>
+      </w:r>
+      <w:r>
+        <w:rPr>
+          <w:lang w:val="en-US"/>
+        </w:rPr>
+        <w:t xml:space="preserve"> encoder-decoder </w:t>
+      </w:r>
+      <w:r>
+        <w:rPr>
+          <w:lang w:val="en-US"/>
+        </w:rPr>
+        <w:t xml:space="preserve">for watermarking </w:t>
+      </w:r>
+      <w:r>
+        <w:rPr>
+          <w:lang w:val="en-US"/>
+        </w:rPr>
+        <w:t xml:space="preserve">is a natural extension of methods in the image domain. While this showed the first feasibility of using neural networks for natural language watermarking, the </w:t>
+      </w:r>
+      <w:r>
+        <w:rPr>
+          <w:lang w:val="en-US"/>
+        </w:rPr>
+        <w:t xml:space="preserve">quality of the </w:t>
+      </w:r>
+      <w:r>
+        <w:rPr>
+          <w:lang w:val="en-US"/>
+        </w:rPr>
+        <w:t>watermarked texts</w:t>
+      </w:r>
+      <w:r>
+        <w:rPr>
+          <w:lang w:val="en-US"/>
+        </w:rPr>
+        <w:t xml:space="preserve"> was deteriorated due to relying entirely on the neural network without much constraint. </w:t>
+      </w:r>
+    </w:p>
+    <w:p>
+      <w:pPr>
+        <w:rPr>
+          <w:lang w:val="en-US"/>
+        </w:rPr>
+      </w:pPr>
+      <w:proofErr w:type="spellStart"/>
+      <w:r>
+        <w:rPr>
+          <w:lang w:val="en-US"/>
+        </w:rPr>
+        <w:t>ContextLS</w:t>
+      </w:r>
+      <w:proofErr w:type="spellEnd"/>
+      <w:r>
+        <w:rPr>
+          <w:lang w:val="en-US"/>
+        </w:rPr>
+        <w:t xml:space="preserve"> circumvents this issue by relying on</w:t>
+      </w:r>
+      <w:r>
+        <w:rPr>
+          <w:lang w:val="en-US"/>
+        </w:rPr>
+        <w:t xml:space="preserve"> neural infill model</w:t>
+      </w:r>
+      <w:r>
+        <w:rPr>
+          <w:lang w:val="en-US"/>
+        </w:rPr>
+        <w:t xml:space="preserve"> for lexical substitution while using rule-based algorithmic approach for the embedding and extraction of the watermarks. </w:t>
+      </w:r>
+    </w:p>
+    <w:p>
+      <w:pPr>
+        <w:rPr>
+          <w:lang w:val="en-US"/>
+        </w:rPr>
+      </w:pPr>
+      <w:r>
+        <w:rPr>
+          <w:lang w:val="en-US"/>
+        </w:rPr>
+        <w:t>%</w:t>
+      </w:r>
+      <w:r>
+        <w:rPr>
+          <w:lang w:val="en-US"/>
+        </w:rPr>
+        <w:t xml:space="preserve"> </w:t>
       </w:r>
       <w:proofErr w:type="gramStart"/>
       <w:r>
         <w:rPr>
           <w:lang w:val="en-US"/>
         </w:rPr>
-        <w:t>copy-writing</w:t>
+        <w:t>l</w:t>
+      </w:r>
+      <w:r>
+        <w:rPr>
+          <w:lang w:val="en-US"/>
+        </w:rPr>
+        <w:t>imitations</w:t>
       </w:r>
       <w:proofErr w:type="gramEnd"/>
       <w:r>
         <w:rPr>
           <w:lang w:val="en-US"/>
         </w:rPr>
-        <w:t xml:space="preserve"> of contents.</w:t>
-      </w:r>
-    </w:p>
-    <w:p>
-      <w:pPr>
-        <w:rPr>
-          <w:lang w:val="en-US"/>
-        </w:rPr>
-      </w:pPr>
-      <w:r>
-        <w:rPr>
-          <w:lang w:val="en-US"/>
-        </w:rPr>
-        <w:t># Recent use of deep learning techniques. Detailed explanation of the two works (training based, algorithmic approach).</w:t>
-      </w:r>
-    </w:p>
-    <w:p>
-      <w:pPr>
-        <w:rPr>
-          <w:lang w:val="en-US"/>
-        </w:rPr>
-      </w:pPr>
-      <w:r>
-        <w:rPr>
-          <w:lang w:val="en-US"/>
-        </w:rPr>
-        <w:t xml:space="preserve">Recently, AWT proposed </w:t>
-      </w:r>
-      <w:r>
-        <w:rPr>
-          <w:lang w:val="en-US"/>
-        </w:rPr>
-        <w:t>using</w:t>
-      </w:r>
-      <w:r>
-        <w:rPr>
-          <w:lang w:val="en-US"/>
-        </w:rPr>
-        <w:t xml:space="preserve"> transformer model</w:t>
-      </w:r>
-      <w:r>
-        <w:rPr>
-          <w:lang w:val="en-US"/>
-        </w:rPr>
-        <w:t xml:space="preserve"> to embed and extract messages into texts</w:t>
-      </w:r>
-      <w:r>
-        <w:rPr>
-          <w:lang w:val="en-US"/>
-        </w:rPr>
-        <w:t xml:space="preserve">. This </w:t>
-      </w:r>
-      <w:r>
-        <w:rPr>
-          <w:lang w:val="en-US"/>
-        </w:rPr>
-        <w:t>form of</w:t>
-      </w:r>
-      <w:r>
-        <w:rPr>
-          <w:lang w:val="en-US"/>
-        </w:rPr>
-        <w:t xml:space="preserve"> encoder-decoder </w:t>
-      </w:r>
-      <w:r>
-        <w:rPr>
-          <w:lang w:val="en-US"/>
-        </w:rPr>
-        <w:t xml:space="preserve">for watermarking </w:t>
-      </w:r>
-      <w:r>
-        <w:rPr>
-          <w:lang w:val="en-US"/>
-        </w:rPr>
-        <w:t xml:space="preserve">is a natural extension of methods in the image domain. While this showed the first feasibility of using neural networks for natural language watermarking, the </w:t>
-      </w:r>
-      <w:r>
-        <w:rPr>
-          <w:lang w:val="en-US"/>
-        </w:rPr>
-        <w:t xml:space="preserve">quality of the </w:t>
-      </w:r>
-      <w:r>
-        <w:rPr>
-          <w:lang w:val="en-US"/>
-        </w:rPr>
-        <w:t>watermarked texts</w:t>
-      </w:r>
-      <w:r>
-        <w:rPr>
-          <w:lang w:val="en-US"/>
-        </w:rPr>
-        <w:t xml:space="preserve"> was deteriorated due to relying entirely on the neural network without much constraint. </w:t>
-      </w:r>
-    </w:p>
-    <w:p>
-      <w:pPr>
-        <w:rPr>
-          <w:lang w:val="en-US"/>
-        </w:rPr>
-      </w:pPr>
+        <w:t xml:space="preserve"> of prior works </w:t>
+      </w:r>
+    </w:p>
+    <w:p>
+      <w:pPr>
+        <w:rPr>
+          <w:lang w:val="en-US"/>
+        </w:rPr>
+      </w:pPr>
+      <w:r>
+        <w:rPr>
+          <w:lang w:val="en-US"/>
+        </w:rPr>
+        <w:t xml:space="preserve">However, </w:t>
+      </w:r>
       <w:proofErr w:type="spellStart"/>
       <w:r>
         <w:rPr>
@@ -615,388 +787,376 @@
         <w:rPr>
           <w:lang w:val="en-US"/>
         </w:rPr>
-        <w:t xml:space="preserve"> circumvents this issue by relying on the neural network for lexical substitution while using rule-based algorithmic approach for the embedding and extraction of the watermarks. </w:t>
-      </w:r>
-    </w:p>
-    <w:p>
-      <w:pPr>
-        <w:rPr>
-          <w:lang w:val="en-US"/>
-        </w:rPr>
-      </w:pPr>
-      <w:r>
-        <w:rPr>
-          <w:lang w:val="en-US"/>
-        </w:rPr>
-        <w:t xml:space="preserve"># </w:t>
+        <w:t xml:space="preserve"> does not take corruption of watermarked texts</w:t>
+      </w:r>
+      <w:r>
+        <w:rPr>
+          <w:lang w:val="en-US"/>
+        </w:rPr>
+        <w:t xml:space="preserve"> </w:t>
+      </w:r>
+      <w:r>
+        <w:rPr>
+          <w:lang w:val="en-US"/>
+        </w:rPr>
+        <w:t xml:space="preserve">into </w:t>
       </w:r>
       <w:proofErr w:type="gramStart"/>
       <w:r>
         <w:rPr>
           <w:lang w:val="en-US"/>
         </w:rPr>
-        <w:t>l</w:t>
-      </w:r>
-      <w:r>
-        <w:rPr>
-          <w:lang w:val="en-US"/>
-        </w:rPr>
-        <w:t>imitations</w:t>
+        <w:t>consideration</w:t>
+      </w:r>
+      <w:r>
+        <w:rPr>
+          <w:lang w:val="en-US"/>
+        </w:rPr>
+        <w:t xml:space="preserve">  –</w:t>
       </w:r>
       <w:proofErr w:type="gramEnd"/>
       <w:r>
         <w:rPr>
           <w:lang w:val="en-US"/>
         </w:rPr>
-        <w:t xml:space="preserve"> of prior works </w:t>
-      </w:r>
-    </w:p>
-    <w:p>
-      <w:pPr>
-        <w:rPr>
-          <w:lang w:val="en-US"/>
-        </w:rPr>
-      </w:pPr>
-      <w:r>
-        <w:rPr>
-          <w:lang w:val="en-US"/>
-        </w:rPr>
-        <w:t xml:space="preserve">However, </w:t>
+        <w:t xml:space="preserve"> either intentional from the adversary to hamper with the extraction process or unintentional in the process of leakage. </w:t>
+      </w:r>
+      <w:r>
+        <w:rPr>
+          <w:lang w:val="en-US"/>
+        </w:rPr>
+        <w:t xml:space="preserve"> </w:t>
+      </w:r>
+    </w:p>
+    <w:p>
+      <w:pPr>
+        <w:rPr>
+          <w:lang w:val="en-US"/>
+        </w:rPr>
+      </w:pPr>
+    </w:p>
+    <w:p>
+      <w:pPr>
+        <w:rPr>
+          <w:lang w:val="en-US"/>
+        </w:rPr>
+      </w:pPr>
+      <w:r>
+        <w:rPr>
+          <w:lang w:val="en-US"/>
+        </w:rPr>
+        <w:t>%%%</w:t>
+      </w:r>
+      <w:r>
+        <w:rPr>
+          <w:lang w:val="en-US"/>
+        </w:rPr>
+        <w:t xml:space="preserve"> </w:t>
+      </w:r>
+      <w:r>
+        <w:rPr>
+          <w:lang w:val="en-US"/>
+        </w:rPr>
+        <w:t>Our contribution and approach</w:t>
+      </w:r>
+    </w:p>
+    <w:p>
+      <w:pPr>
+        <w:rPr>
+          <w:lang w:val="en-US"/>
+        </w:rPr>
+      </w:pPr>
+      <w:r>
+        <w:rPr>
+          <w:lang w:val="en-US"/>
+        </w:rPr>
+        <w:t xml:space="preserve">To build a robust watermarking system for natural language, we take inspiration from </w:t>
+      </w:r>
+      <w:r>
+        <w:rPr>
+          <w:lang w:val="en-US"/>
+        </w:rPr>
+        <w:t xml:space="preserve">a well-known proposition from </w:t>
+      </w:r>
+      <w:r>
+        <w:rPr>
+          <w:lang w:val="en-US"/>
+        </w:rPr>
+        <w:t xml:space="preserve">a </w:t>
+      </w:r>
+      <w:r>
+        <w:rPr>
+          <w:lang w:val="en-US"/>
+        </w:rPr>
+        <w:t>classic</w:t>
+      </w:r>
+      <w:r>
+        <w:rPr>
+          <w:lang w:val="en-US"/>
+        </w:rPr>
+        <w:t xml:space="preserve"> </w:t>
+      </w:r>
+      <w:r>
+        <w:rPr>
+          <w:lang w:val="en-US"/>
+        </w:rPr>
+        <w:t>image</w:t>
+      </w:r>
+      <w:r>
+        <w:rPr>
+          <w:lang w:val="en-US"/>
+        </w:rPr>
+        <w:t xml:space="preserve"> watermarking</w:t>
+      </w:r>
+      <w:r>
+        <w:rPr>
+          <w:lang w:val="en-US"/>
+        </w:rPr>
+        <w:t xml:space="preserve"> work</w:t>
+      </w:r>
+      <w:r>
+        <w:rPr>
+          <w:lang w:val="en-US"/>
+        </w:rPr>
+        <w:t xml:space="preserve">: that watermarks should be embedded in the fundamental </w:t>
+      </w:r>
+      <w:r>
+        <w:rPr>
+          <w:lang w:val="en-US"/>
+        </w:rPr>
+        <w:t xml:space="preserve">structural component of the multimedia. Then the adversary cannot easily hamper with the watermark through </w:t>
+      </w:r>
+      <w:proofErr w:type="gramStart"/>
+      <w:r>
+        <w:rPr>
+          <w:lang w:val="en-US"/>
+        </w:rPr>
+        <w:t>corruption, because</w:t>
+      </w:r>
+      <w:proofErr w:type="gramEnd"/>
+      <w:r>
+        <w:rPr>
+          <w:lang w:val="en-US"/>
+        </w:rPr>
+        <w:t xml:space="preserve"> the fundamental structure </w:t>
+      </w:r>
+      <w:r>
+        <w:rPr>
+          <w:lang w:val="en-US"/>
+        </w:rPr>
+        <w:t xml:space="preserve">of the content </w:t>
+      </w:r>
+      <w:r>
+        <w:rPr>
+          <w:lang w:val="en-US"/>
+        </w:rPr>
+        <w:t>should be modified, which</w:t>
+      </w:r>
+      <w:r>
+        <w:rPr>
+          <w:lang w:val="en-US"/>
+        </w:rPr>
+        <w:t xml:space="preserve"> degrades the utility of the original content, rendering the purpose of</w:t>
+      </w:r>
+      <w:r>
+        <w:rPr>
+          <w:lang w:val="en-US"/>
+        </w:rPr>
+        <w:t xml:space="preserve"> pirating futile</w:t>
+      </w:r>
+      <w:r>
+        <w:rPr>
+          <w:lang w:val="en-US"/>
+        </w:rPr>
+        <w:t>.</w:t>
+      </w:r>
+    </w:p>
+    <w:p>
+      <w:pPr>
+        <w:rPr>
+          <w:lang w:val="en-US"/>
+        </w:rPr>
+      </w:pPr>
+      <w:r>
+        <w:rPr>
+          <w:lang w:val="en-US"/>
+        </w:rPr>
+        <w:t>In this work, w</w:t>
+      </w:r>
+      <w:r>
+        <w:rPr>
+          <w:lang w:val="en-US"/>
+        </w:rPr>
+        <w:t>e</w:t>
+      </w:r>
+      <w:r>
+        <w:rPr>
+          <w:lang w:val="en-US"/>
+        </w:rPr>
+        <w:t xml:space="preserve"> sought to find the fundamental component </w:t>
+      </w:r>
+      <w:r>
+        <w:rPr>
+          <w:lang w:val="en-US"/>
+        </w:rPr>
+        <w:t xml:space="preserve">of natural language. </w:t>
+      </w:r>
+    </w:p>
+    <w:p>
+      <w:pPr>
+        <w:rPr>
+          <w:lang w:val="en-US"/>
+        </w:rPr>
+      </w:pPr>
+      <w:r>
+        <w:rPr>
+          <w:lang w:val="en-US"/>
+        </w:rPr>
+        <w:t>A fundamental component should have the following properties:</w:t>
+      </w:r>
+    </w:p>
+    <w:p>
+      <w:pPr>
+        <w:rPr>
+          <w:lang w:val="en-US"/>
+        </w:rPr>
+      </w:pPr>
+      <w:r>
+        <w:rPr>
+          <w:lang w:val="en-US"/>
+        </w:rPr>
+        <w:t xml:space="preserve">1. </w:t>
+      </w:r>
+      <w:r>
+        <w:rPr>
+          <w:lang w:val="en-US"/>
+        </w:rPr>
+        <w:t xml:space="preserve">Semantically similar sentences </w:t>
+      </w:r>
+      <w:r>
+        <w:rPr>
+          <w:lang w:val="en-US"/>
+        </w:rPr>
+        <w:t xml:space="preserve">should tend </w:t>
+      </w:r>
+      <w:r>
+        <w:rPr>
+          <w:lang w:val="en-US"/>
+        </w:rPr>
+        <w:t xml:space="preserve">to have the same fundamental component. </w:t>
+      </w:r>
+    </w:p>
+    <w:p>
+      <w:pPr>
+        <w:rPr>
+          <w:lang w:val="en-US"/>
+        </w:rPr>
+      </w:pPr>
+      <w:r>
+        <w:rPr>
+          <w:lang w:val="en-US"/>
+        </w:rPr>
+        <w:t xml:space="preserve">2. The fundamental component will be invariant to corruption </w:t>
+      </w:r>
+      <w:r>
+        <w:rPr>
+          <w:lang w:val="en-US"/>
+        </w:rPr>
+        <w:t>by construction</w:t>
+      </w:r>
+      <w:r>
+        <w:rPr>
+          <w:lang w:val="en-US"/>
+        </w:rPr>
+        <w:t>.</w:t>
+      </w:r>
+    </w:p>
+    <w:p>
+      <w:pPr>
+        <w:rPr>
+          <w:lang w:val="en-US"/>
+        </w:rPr>
+      </w:pPr>
+    </w:p>
+    <w:p>
+      <w:pPr>
+        <w:rPr>
+          <w:lang w:val="en-US"/>
+        </w:rPr>
+      </w:pPr>
+      <w:r>
+        <w:rPr>
+          <w:lang w:val="en-US"/>
+        </w:rPr>
+        <w:t>%</w:t>
+      </w:r>
+      <w:r>
+        <w:rPr>
+          <w:lang w:val="en-US"/>
+        </w:rPr>
+        <w:t xml:space="preserve"> We propose and study various </w:t>
+      </w:r>
+      <w:r>
+        <w:rPr>
+          <w:lang w:val="en-US"/>
+        </w:rPr>
+        <w:t>domains on semantic and grammatical level</w:t>
+      </w:r>
+      <w:r>
+        <w:rPr>
+          <w:lang w:val="en-US"/>
+        </w:rPr>
+        <w:t>s.</w:t>
+      </w:r>
+      <w:r>
+        <w:rPr>
+          <w:lang w:val="en-US"/>
+        </w:rPr>
+        <w:t xml:space="preserve"> </w:t>
+      </w:r>
+    </w:p>
+    <w:p>
+      <w:pPr>
+        <w:rPr>
+          <w:lang w:val="en-US"/>
+        </w:rPr>
+      </w:pPr>
+      <w:r>
+        <w:rPr>
+          <w:lang w:val="en-US"/>
+        </w:rPr>
+        <w:t>%</w:t>
+      </w:r>
+      <w:r>
+        <w:rPr>
+          <w:lang w:val="en-US"/>
+        </w:rPr>
+        <w:t xml:space="preserve"> </w:t>
+      </w:r>
+      <w:r>
+        <w:rPr>
+          <w:lang w:val="en-US"/>
+        </w:rPr>
+        <w:t>Propose a g</w:t>
+      </w:r>
+      <w:r>
+        <w:rPr>
+          <w:lang w:val="en-US"/>
+        </w:rPr>
+        <w:t xml:space="preserve">eneral framework to approaching </w:t>
       </w:r>
       <w:proofErr w:type="spellStart"/>
       <w:r>
         <w:rPr>
           <w:lang w:val="en-US"/>
         </w:rPr>
-        <w:t>ContextLS</w:t>
+        <w:t>nlp</w:t>
       </w:r>
       <w:proofErr w:type="spellEnd"/>
       <w:r>
         <w:rPr>
           <w:lang w:val="en-US"/>
         </w:rPr>
-        <w:t xml:space="preserve"> does not take corruption of watermarked texts</w:t>
-      </w:r>
-      <w:r>
-        <w:rPr>
-          <w:lang w:val="en-US"/>
-        </w:rPr>
-        <w:t xml:space="preserve"> </w:t>
-      </w:r>
-      <w:r>
-        <w:rPr>
-          <w:lang w:val="en-US"/>
-        </w:rPr>
-        <w:t xml:space="preserve">into </w:t>
-      </w:r>
-      <w:proofErr w:type="gramStart"/>
-      <w:r>
-        <w:rPr>
-          <w:lang w:val="en-US"/>
-        </w:rPr>
-        <w:t>consideration</w:t>
-      </w:r>
-      <w:r>
-        <w:rPr>
-          <w:lang w:val="en-US"/>
-        </w:rPr>
-        <w:t xml:space="preserve">  –</w:t>
-      </w:r>
-      <w:proofErr w:type="gramEnd"/>
-      <w:r>
-        <w:rPr>
-          <w:lang w:val="en-US"/>
-        </w:rPr>
-        <w:t xml:space="preserve"> either intentional from the adversary to hamper with the extraction process or unintentional in the process of leakage. </w:t>
-      </w:r>
-      <w:r>
-        <w:rPr>
-          <w:lang w:val="en-US"/>
-        </w:rPr>
-        <w:t xml:space="preserve"> </w:t>
-      </w:r>
-    </w:p>
-    <w:p>
-      <w:pPr>
-        <w:rPr>
-          <w:lang w:val="en-US"/>
-        </w:rPr>
-      </w:pPr>
-    </w:p>
-    <w:p>
-      <w:pPr>
-        <w:rPr>
-          <w:lang w:val="en-US"/>
-        </w:rPr>
-      </w:pPr>
-      <w:r>
-        <w:rPr>
-          <w:lang w:val="en-US"/>
-        </w:rPr>
-        <w:t xml:space="preserve">### </w:t>
-      </w:r>
-      <w:r>
-        <w:rPr>
-          <w:lang w:val="en-US"/>
-        </w:rPr>
-        <w:t>Our contribution and approach</w:t>
-      </w:r>
-    </w:p>
-    <w:p>
-      <w:pPr>
-        <w:rPr>
-          <w:lang w:val="en-US"/>
-        </w:rPr>
-      </w:pPr>
-      <w:r>
-        <w:rPr>
-          <w:lang w:val="en-US"/>
-        </w:rPr>
-        <w:t xml:space="preserve">To build a robust watermarking system for natural language, we take inspiration from </w:t>
-      </w:r>
-      <w:r>
-        <w:rPr>
-          <w:lang w:val="en-US"/>
-        </w:rPr>
-        <w:t xml:space="preserve">a well-known proposition from a </w:t>
-      </w:r>
-      <w:r>
-        <w:rPr>
-          <w:lang w:val="en-US"/>
-        </w:rPr>
-        <w:t>classic</w:t>
-      </w:r>
-      <w:r>
-        <w:rPr>
-          <w:lang w:val="en-US"/>
-        </w:rPr>
-        <w:t xml:space="preserve"> </w:t>
-      </w:r>
-      <w:r>
-        <w:rPr>
-          <w:lang w:val="en-US"/>
-        </w:rPr>
-        <w:t>image</w:t>
-      </w:r>
-      <w:r>
-        <w:rPr>
-          <w:lang w:val="en-US"/>
-        </w:rPr>
-        <w:t xml:space="preserve"> watermarking</w:t>
-      </w:r>
-      <w:r>
-        <w:rPr>
-          <w:lang w:val="en-US"/>
-        </w:rPr>
-        <w:t xml:space="preserve">: that watermarks should be embedded in the fundamental </w:t>
-      </w:r>
-      <w:r>
-        <w:rPr>
-          <w:lang w:val="en-US"/>
-        </w:rPr>
-        <w:t xml:space="preserve">structural component of the multimedia. Then the adversary cannot easily hamper with the watermark through </w:t>
-      </w:r>
-      <w:proofErr w:type="gramStart"/>
-      <w:r>
-        <w:rPr>
-          <w:lang w:val="en-US"/>
-        </w:rPr>
-        <w:t>corruption, because</w:t>
-      </w:r>
-      <w:proofErr w:type="gramEnd"/>
-      <w:r>
-        <w:rPr>
-          <w:lang w:val="en-US"/>
-        </w:rPr>
-        <w:t xml:space="preserve"> the fundamental structure </w:t>
-      </w:r>
-      <w:r>
-        <w:rPr>
-          <w:lang w:val="en-US"/>
-        </w:rPr>
-        <w:t xml:space="preserve">of the content </w:t>
-      </w:r>
-      <w:r>
-        <w:rPr>
-          <w:lang w:val="en-US"/>
-        </w:rPr>
-        <w:t>should be modified, which makes the whole purpose of pirating futile, for the watermark to be affected.</w:t>
-      </w:r>
-    </w:p>
-    <w:p>
-      <w:pPr>
-        <w:rPr>
-          <w:lang w:val="en-US"/>
-        </w:rPr>
-      </w:pPr>
-      <w:r>
-        <w:rPr>
-          <w:lang w:val="en-US"/>
-        </w:rPr>
-        <w:t>In this work, w</w:t>
-      </w:r>
-      <w:r>
-        <w:rPr>
-          <w:lang w:val="en-US"/>
-        </w:rPr>
-        <w:t>e</w:t>
-      </w:r>
-      <w:r>
-        <w:rPr>
-          <w:lang w:val="en-US"/>
-        </w:rPr>
-        <w:t xml:space="preserve"> sought to find the fundamental component </w:t>
-      </w:r>
-      <w:r>
-        <w:rPr>
-          <w:lang w:val="en-US"/>
-        </w:rPr>
-        <w:t xml:space="preserve">of natural language. </w:t>
-      </w:r>
-    </w:p>
-    <w:p>
-      <w:pPr>
-        <w:rPr>
-          <w:lang w:val="en-US"/>
-        </w:rPr>
-      </w:pPr>
-      <w:r>
-        <w:rPr>
-          <w:lang w:val="en-US"/>
-        </w:rPr>
-        <w:t>A fundamental component should have the following properties:</w:t>
-      </w:r>
-    </w:p>
-    <w:p>
-      <w:pPr>
-        <w:rPr>
-          <w:lang w:val="en-US"/>
-        </w:rPr>
-      </w:pPr>
-      <w:r>
-        <w:rPr>
-          <w:lang w:val="en-US"/>
-        </w:rPr>
-        <w:t xml:space="preserve">1. </w:t>
-      </w:r>
-      <w:r>
-        <w:rPr>
-          <w:lang w:val="en-US"/>
-        </w:rPr>
-        <w:t xml:space="preserve">Semantically similar sentences </w:t>
-      </w:r>
-      <w:r>
-        <w:rPr>
-          <w:lang w:val="en-US"/>
-        </w:rPr>
-        <w:t xml:space="preserve">should tend </w:t>
-      </w:r>
-      <w:r>
-        <w:rPr>
-          <w:lang w:val="en-US"/>
-        </w:rPr>
-        <w:t xml:space="preserve">to have the same fundamental component. </w:t>
-      </w:r>
-    </w:p>
-    <w:p>
-      <w:pPr>
-        <w:rPr>
-          <w:lang w:val="en-US"/>
-        </w:rPr>
-      </w:pPr>
-      <w:r>
-        <w:rPr>
-          <w:lang w:val="en-US"/>
-        </w:rPr>
-        <w:t xml:space="preserve">2. The fundamental component will be invariant to corruption </w:t>
-      </w:r>
-      <w:r>
-        <w:rPr>
-          <w:lang w:val="en-US"/>
-        </w:rPr>
-        <w:t>by construction</w:t>
-      </w:r>
-      <w:r>
-        <w:rPr>
-          <w:lang w:val="en-US"/>
-        </w:rPr>
-        <w:t>.</w:t>
-      </w:r>
-    </w:p>
-    <w:p>
-      <w:pPr>
-        <w:rPr>
-          <w:lang w:val="en-US"/>
-        </w:rPr>
-      </w:pPr>
-    </w:p>
-    <w:p>
-      <w:pPr>
-        <w:rPr>
-          <w:lang w:val="en-US"/>
-        </w:rPr>
-      </w:pPr>
-      <w:r>
-        <w:rPr>
-          <w:lang w:val="en-US"/>
-        </w:rPr>
-        <w:t xml:space="preserve"># We propose and study various </w:t>
-      </w:r>
-      <w:r>
-        <w:rPr>
-          <w:lang w:val="en-US"/>
-        </w:rPr>
-        <w:t>domains on semantic and grammatical level</w:t>
-      </w:r>
-      <w:r>
-        <w:rPr>
-          <w:lang w:val="en-US"/>
-        </w:rPr>
-        <w:t>s.</w:t>
-      </w:r>
-      <w:r>
-        <w:rPr>
-          <w:lang w:val="en-US"/>
-        </w:rPr>
-        <w:t xml:space="preserve"> </w:t>
-      </w:r>
-    </w:p>
-    <w:p>
-      <w:pPr>
-        <w:rPr>
-          <w:lang w:val="en-US"/>
-        </w:rPr>
-      </w:pPr>
-      <w:r>
-        <w:rPr>
-          <w:lang w:val="en-US"/>
-        </w:rPr>
-        <w:t xml:space="preserve"># </w:t>
-      </w:r>
-      <w:r>
-        <w:rPr>
-          <w:lang w:val="en-US"/>
-        </w:rPr>
-        <w:t>Propose a g</w:t>
-      </w:r>
-      <w:r>
-        <w:rPr>
-          <w:lang w:val="en-US"/>
-        </w:rPr>
-        <w:t xml:space="preserve">eneral framework to approaching </w:t>
-      </w:r>
-      <w:proofErr w:type="spellStart"/>
-      <w:r>
-        <w:rPr>
-          <w:lang w:val="en-US"/>
-        </w:rPr>
-        <w:t>nlp</w:t>
-      </w:r>
-      <w:proofErr w:type="spellEnd"/>
-      <w:r>
-        <w:rPr>
-          <w:lang w:val="en-US"/>
-        </w:rPr>
         <w:t xml:space="preserve"> watermarking considering robustness </w:t>
       </w:r>
     </w:p>
@@ -1010,7 +1170,13 @@
         <w:rPr>
           <w:lang w:val="en-US"/>
         </w:rPr>
-        <w:t xml:space="preserve"># Analyze sources of errors and show how simple solutions can indeed mitigate errors. </w:t>
+        <w:t>%</w:t>
+      </w:r>
+      <w:r>
+        <w:rPr>
+          <w:lang w:val="en-US"/>
+        </w:rPr>
+        <w:t xml:space="preserve"> Analyze sources of errors and show how simple solutions can indeed mitigate errors. </w:t>
       </w:r>
     </w:p>
     <w:p>
@@ -1064,7 +1230,13 @@
         <w:rPr>
           <w:lang w:val="en-US"/>
         </w:rPr>
-        <w:t>### Framework</w:t>
+        <w:t>%%%</w:t>
+      </w:r>
+      <w:r>
+        <w:rPr>
+          <w:lang w:val="en-US"/>
+        </w:rPr>
+        <w:t xml:space="preserve"> Framework</w:t>
       </w:r>
     </w:p>
     <w:p>

</xml_diff>